<commit_message>
Remove unused modules and files; update .gitignore to include new static templates.
</commit_message>
<xml_diff>
--- a/static/template.docx
+++ b/static/template.docx
@@ -220,13 +220,6 @@
                 <w:sz w:val="18"/>
                 <w:szCs w:val="18"/>
               </w:rPr>
-            </w:r>
-            <w:r>
-              <w:rPr>
-                <w:rFonts w:ascii="Times New Roman" w:hAnsi="Times New Roman" w:cs="Times New Roman"/>
-                <w:sz w:val="18"/>
-                <w:szCs w:val="18"/>
-              </w:rPr>
               <w:t xml:space="preserve">$legal_address</w:t>
             </w:r>
             <w:r/>
@@ -289,14 +282,6 @@
                 <w:rFonts w:ascii="Times New Roman" w:hAnsi="Times New Roman" w:cs="Times New Roman"/>
                 <w:sz w:val="18"/>
                 <w:szCs w:val="18"/>
-                <w:lang w:val="en-US"/>
-              </w:rPr>
-            </w:r>
-            <w:r>
-              <w:rPr>
-                <w:rFonts w:ascii="Times New Roman" w:hAnsi="Times New Roman" w:cs="Times New Roman"/>
-                <w:sz w:val="18"/>
-                <w:szCs w:val="18"/>
               </w:rPr>
               <w:t xml:space="preserve">$inn_kpp</w:t>
             </w:r>
@@ -307,38 +292,6 @@
                 <w:szCs w:val="18"/>
               </w:rPr>
             </w:r>
-            <w:r>
-              <w:rPr>
-                <w:rFonts w:ascii="Times New Roman" w:hAnsi="Times New Roman" w:cs="Times New Roman"/>
-                <w:sz w:val="18"/>
-                <w:szCs w:val="18"/>
-              </w:rPr>
-            </w:r>
-            <w:r>
-              <w:rPr>
-                <w:rFonts w:ascii="Times New Roman" w:hAnsi="Times New Roman" w:cs="Times New Roman"/>
-                <w:sz w:val="18"/>
-                <w:szCs w:val="18"/>
-                <w:lang w:val="en-US"/>
-              </w:rPr>
-            </w:r>
-            <w:r>
-              <w:rPr>
-                <w:rFonts w:ascii="Times New Roman" w:hAnsi="Times New Roman" w:cs="Times New Roman"/>
-                <w:sz w:val="18"/>
-                <w:szCs w:val="18"/>
-                <w:lang w:val="en-US"/>
-              </w:rPr>
-            </w:r>
-            <w:r>
-              <w:rPr>
-                <w:rFonts w:ascii="Times New Roman" w:hAnsi="Times New Roman" w:cs="Times New Roman"/>
-                <w:sz w:val="18"/>
-                <w:szCs w:val="18"/>
-                <w:lang w:val="en-US"/>
-              </w:rPr>
-            </w:r>
-            <w:r/>
             <w:r>
               <w:rPr>
                 <w:rFonts w:ascii="Times New Roman" w:hAnsi="Times New Roman" w:cs="Times New Roman"/>
@@ -370,7 +323,6 @@
               </w:rPr>
               <w:t xml:space="preserve">e-mail: </w:t>
             </w:r>
-            <w:r/>
             <w:r>
               <w:rPr>
                 <w:rFonts w:ascii="Times New Roman" w:hAnsi="Times New Roman" w:cs="Times New Roman"/>
@@ -456,7 +408,23 @@
                 <w:rFonts w:ascii="Times New Roman" w:hAnsi="Times New Roman" w:cs="Times New Roman"/>
                 <w:sz w:val="24"/>
               </w:rPr>
-              <w:t xml:space="preserve">         </w:t>
+              <w:t xml:space="preserve">        </w:t>
+            </w:r>
+            <w:r>
+              <w:rPr>
+                <w:rFonts w:ascii="Times New Roman" w:hAnsi="Times New Roman" w:cs="Times New Roman"/>
+                <w:sz w:val="20"/>
+                <w:szCs w:val="20"/>
+              </w:rPr>
+              <w:t xml:space="preserve"> </w:t>
+            </w:r>
+            <w:r>
+              <w:rPr>
+                <w:rFonts w:ascii="Times New Roman" w:hAnsi="Times New Roman" w:cs="Times New Roman"/>
+                <w:sz w:val="20"/>
+                <w:szCs w:val="20"/>
+              </w:rPr>
+              <w:t xml:space="preserve">Исх. № </w:t>
             </w:r>
             <w:r>
               <w:rPr>
@@ -937,6 +905,17 @@
           <w:highlight w:val="none"/>
         </w:rPr>
       </w:r>
+      <w:r>
+        <w:rPr>
+          <w:rStyle w:val="1020"/>
+          <w:b/>
+          <w:bCs/>
+          <w:color w:val="000000"/>
+          <w:sz w:val="22"/>
+          <w:szCs w:val="22"/>
+          <w:highlight w:val="none"/>
+        </w:rPr>
+      </w:r>
     </w:p>
     <w:p>
       <w:pPr>
@@ -975,6 +954,7 @@
           <w:b/>
           <w:bCs/>
           <w:sz w:val="24"/>
+          <w:szCs w:val="24"/>
         </w:rPr>
       </w:r>
       <w:r>
@@ -1364,13 +1344,6 @@
           <w:szCs w:val="28"/>
         </w:rPr>
         <w:t xml:space="preserve">ceo_name</w:t>
-      </w:r>
-      <w:r>
-        <w:rPr>
-          <w:rFonts w:ascii="Times New Roman" w:hAnsi="Times New Roman" w:cs="Times New Roman"/>
-          <w:sz w:val="28"/>
-          <w:szCs w:val="28"/>
-        </w:rPr>
       </w:r>
       <w:r>
         <w:rPr>

</xml_diff>